<commit_message>
Changed geom_polygon to geom_bar for plotting comp data
</commit_message>
<xml_diff>
--- a/Figures.docx
+++ b/Figures.docx
@@ -12,215 +12,10 @@
     </w:p>
     <w:p>
       <w:pPr>
-        <w:pStyle w:val="SourceCode"/>
+        <w:pStyle w:val="FirstParagraph"/>
       </w:pPr>
       <w:r>
-        <w:rPr>
-          <w:rStyle w:val="VerbatimChar"/>
-        </w:rPr>
-        <w:t xml:space="preserve">## length(dirvec) as input to SSgetoutput: 4 </w:t>
-      </w:r>
-      <w:r>
-        <w:br/>
-      </w:r>
-      <w:r>
-        <w:rPr>
-          <w:rStyle w:val="VerbatimChar"/>
-        </w:rPr>
-        <w:t xml:space="preserve">## reading output from ss/OneArea_NoFages/Report.sso </w:t>
-      </w:r>
-      <w:r>
-        <w:br/>
-      </w:r>
-      <w:r>
-        <w:rPr>
-          <w:rStyle w:val="VerbatimChar"/>
-        </w:rPr>
-        <w:t xml:space="preserve">## added element 'replist1' to list</w:t>
-      </w:r>
-      <w:r>
-        <w:br/>
-      </w:r>
-      <w:r>
-        <w:rPr>
-          <w:rStyle w:val="VerbatimChar"/>
-        </w:rPr>
-        <w:t xml:space="preserve">## reading output from ss/OneArea_Fages/Report.sso </w:t>
-      </w:r>
-      <w:r>
-        <w:br/>
-      </w:r>
-      <w:r>
-        <w:rPr>
-          <w:rStyle w:val="VerbatimChar"/>
-        </w:rPr>
-        <w:t xml:space="preserve">## added element 'replist2' to list</w:t>
-      </w:r>
-      <w:r>
-        <w:br/>
-      </w:r>
-      <w:r>
-        <w:rPr>
-          <w:rStyle w:val="VerbatimChar"/>
-        </w:rPr>
-        <w:t xml:space="preserve">## reading output from ss/TwoArea_NoFages/Report.sso </w:t>
-      </w:r>
-      <w:r>
-        <w:br/>
-      </w:r>
-      <w:r>
-        <w:rPr>
-          <w:rStyle w:val="VerbatimChar"/>
-        </w:rPr>
-        <w:t xml:space="preserve">## added element 'replist3' to list</w:t>
-      </w:r>
-      <w:r>
-        <w:br/>
-      </w:r>
-      <w:r>
-        <w:rPr>
-          <w:rStyle w:val="VerbatimChar"/>
-        </w:rPr>
-        <w:t xml:space="preserve">## reading output from ss/TwoArea_Fages/Report.sso </w:t>
-      </w:r>
-      <w:r>
-        <w:br/>
-      </w:r>
-      <w:r>
-        <w:rPr>
-          <w:rStyle w:val="VerbatimChar"/>
-        </w:rPr>
-        <w:t xml:space="preserve">## added element 'replist4' to list</w:t>
-      </w:r>
-    </w:p>
-    <w:p>
-      <w:pPr>
-        <w:pStyle w:val="SourceCode"/>
-      </w:pPr>
-      <w:r>
-        <w:rPr>
-          <w:rStyle w:val="VerbatimChar"/>
-        </w:rPr>
-        <w:t xml:space="preserve">## Summarizing 4 models:</w:t>
-      </w:r>
-    </w:p>
-    <w:p>
-      <w:pPr>
-        <w:pStyle w:val="SourceCode"/>
-      </w:pPr>
-      <w:r>
-        <w:rPr>
-          <w:rStyle w:val="VerbatimChar"/>
-        </w:rPr>
-        <w:t xml:space="preserve">## imodel=1/4</w:t>
-      </w:r>
-    </w:p>
-    <w:p>
-      <w:pPr>
-        <w:pStyle w:val="SourceCode"/>
-      </w:pPr>
-      <w:r>
-        <w:rPr>
-          <w:rStyle w:val="VerbatimChar"/>
-        </w:rPr>
-        <w:t xml:space="preserve">##   N active pars = 73</w:t>
-      </w:r>
-    </w:p>
-    <w:p>
-      <w:pPr>
-        <w:pStyle w:val="SourceCode"/>
-      </w:pPr>
-      <w:r>
-        <w:rPr>
-          <w:rStyle w:val="VerbatimChar"/>
-        </w:rPr>
-        <w:t xml:space="preserve">## imodel=2/4</w:t>
-      </w:r>
-    </w:p>
-    <w:p>
-      <w:pPr>
-        <w:pStyle w:val="SourceCode"/>
-      </w:pPr>
-      <w:r>
-        <w:rPr>
-          <w:rStyle w:val="VerbatimChar"/>
-        </w:rPr>
-        <w:t xml:space="preserve">##   N active pars = 73</w:t>
-      </w:r>
-    </w:p>
-    <w:p>
-      <w:pPr>
-        <w:pStyle w:val="SourceCode"/>
-      </w:pPr>
-      <w:r>
-        <w:rPr>
-          <w:rStyle w:val="VerbatimChar"/>
-        </w:rPr>
-        <w:t xml:space="preserve">## imodel=3/4</w:t>
-      </w:r>
-    </w:p>
-    <w:p>
-      <w:pPr>
-        <w:pStyle w:val="SourceCode"/>
-      </w:pPr>
-      <w:r>
-        <w:rPr>
-          <w:rStyle w:val="VerbatimChar"/>
-        </w:rPr>
-        <w:t xml:space="preserve">##   N active pars = 86</w:t>
-      </w:r>
-    </w:p>
-    <w:p>
-      <w:pPr>
-        <w:pStyle w:val="SourceCode"/>
-      </w:pPr>
-      <w:r>
-        <w:rPr>
-          <w:rStyle w:val="VerbatimChar"/>
-        </w:rPr>
-        <w:t xml:space="preserve">## imodel=4/4</w:t>
-      </w:r>
-    </w:p>
-    <w:p>
-      <w:pPr>
-        <w:pStyle w:val="SourceCode"/>
-      </w:pPr>
-      <w:r>
-        <w:rPr>
-          <w:rStyle w:val="VerbatimChar"/>
-        </w:rPr>
-        <w:t xml:space="preserve">##   N active pars = 86</w:t>
-      </w:r>
-    </w:p>
-    <w:p>
-      <w:pPr>
-        <w:pStyle w:val="SourceCode"/>
-      </w:pPr>
-      <w:r>
-        <w:rPr>
-          <w:rStyle w:val="VerbatimChar"/>
-        </w:rPr>
-        <w:t xml:space="preserve">## Summary finished. To avoid printing details above, use 'verbose = FALSE'.</w:t>
-      </w:r>
-    </w:p>
-    <w:p>
-      <w:pPr>
-        <w:pStyle w:val="FirstParagraph"/>
-      </w:pPr>
-      <w:r>
-        <w:t xml:space="preserve">Read in and plot individual runs to check and have a record</w:t>
-      </w:r>
-    </w:p>
-    <w:bookmarkStart w:id="26" w:name="X4cb595955c864bbaa84e4007d267291f5c43afb"/>
-    <w:p>
-      <w:pPr>
-        <w:pStyle w:val="Heading1"/>
-      </w:pPr>
-      <w:r>
-        <w:rPr>
-          <w:rStyle w:val="VerbatimChar"/>
-        </w:rPr>
-        <w:t xml:space="preserve">{r plotruns, echo=FALSE} # MyOutput = r4ss::SS_output(dir = M1,covar = TRUE,forecast=TRUE) # r4ss::SS_plots(replist = MyOutput,uncertainty=TRUE) #, plot = 2:24)  #  # MyOutput = r4ss::SS_output(dir = M2,covar = TRUE,forecast=TRUE) # r4ss::SS_plots(replist = MyOutput,uncertainty=TRUE) #, plot = 2:24)  #  # MyOutput = r4ss::SS_output(dir = M3,covar = TRUE,forecast=TRUE) # r4ss::SS_plots(replist = MyOutput,uncertainty=TRUE) #, plot = 2:24)  #  # MyOutput = r4ss::SS_output(dir = M4,covar = TRUE,forecast=TRUE) # r4ss::SS_plots(replist = MyOutput,uncertainty=TRUE) #, plot = 2:24)  #</w:t>
+        <w:t xml:space="preserve">Read in and plot individual runs to check and have a record (commented out currently)</w:t>
       </w:r>
     </w:p>
     <w:p>
@@ -236,25 +31,14 @@
     </w:p>
     <w:p>
       <w:pPr>
-        <w:pStyle w:val="SourceCode"/>
-      </w:pPr>
-      <w:r>
-        <w:rPr>
-          <w:rStyle w:val="VerbatimChar"/>
-        </w:rPr>
-        <w:t xml:space="preserve">## Joining, by = c("Fleet", "Sex", "mname")</w:t>
-      </w:r>
-    </w:p>
-    <w:p>
-      <w:pPr>
-        <w:pStyle w:val="FirstParagraph"/>
+        <w:pStyle w:val="CaptionedFigure"/>
       </w:pPr>
       <w:r>
         <w:drawing>
           <wp:inline>
             <wp:extent cx="5943600" cy="4754880"/>
             <wp:effectExtent b="0" l="0" r="0" t="0"/>
-            <wp:docPr descr="" title="" id="21" name="Picture"/>
+            <wp:docPr descr="Figure 1. Fits (lines) to female and male length composition data aggregated by year (shaded regions) for the one area model without fishery ages included in model inputs (blue line) and with fishery ages included in model inputs (red line)." title="" id="21" name="Picture"/>
             <a:graphic>
               <a:graphicData uri="http://schemas.openxmlformats.org/drawingml/2006/picture">
                 <pic:pic>
@@ -294,7 +78,7 @@
     </w:p>
     <w:p>
       <w:pPr>
-        <w:pStyle w:val="BodyText"/>
+        <w:pStyle w:val="ImageCaption"/>
       </w:pPr>
       <w:r>
         <w:t xml:space="preserve">Figure 1. Fits (lines) to female and male length composition data aggregated by year (shaded regions) for the one area model without fishery ages included in model inputs (blue line) and with fishery ages included in model inputs (red line).</w:t>
@@ -313,25 +97,14 @@
     </w:p>
     <w:p>
       <w:pPr>
-        <w:pStyle w:val="SourceCode"/>
-      </w:pPr>
-      <w:r>
-        <w:rPr>
-          <w:rStyle w:val="VerbatimChar"/>
-        </w:rPr>
-        <w:t xml:space="preserve">## Joining, by = c("Fleet", "Sex", "mname")</w:t>
-      </w:r>
-    </w:p>
-    <w:p>
-      <w:pPr>
-        <w:pStyle w:val="FirstParagraph"/>
+        <w:pStyle w:val="CaptionedFigure"/>
       </w:pPr>
       <w:r>
         <w:drawing>
           <wp:inline>
             <wp:extent cx="5943600" cy="4754880"/>
             <wp:effectExtent b="0" l="0" r="0" t="0"/>
-            <wp:docPr descr="" title="" id="24" name="Picture"/>
+            <wp:docPr descr="Figure 2. Fits (lines) to female and male fishery age composition with data aggregated by year (shaded regions) for the one area model with fishery ages included in model inputs." title="" id="24" name="Picture"/>
             <a:graphic>
               <a:graphicData uri="http://schemas.openxmlformats.org/drawingml/2006/picture">
                 <pic:pic>
@@ -369,7 +142,14 @@
         </w:drawing>
       </w:r>
     </w:p>
-    <w:bookmarkEnd w:id="26"/>
+    <w:p>
+      <w:pPr>
+        <w:pStyle w:val="ImageCaption"/>
+      </w:pPr>
+      <w:r>
+        <w:t xml:space="preserve">Figure 2. Fits (lines) to female and male fishery age composition with data aggregated by year (shaded regions) for the one area model with fishery ages included in model inputs.</w:t>
+      </w:r>
+    </w:p>
     <w:sectPr>
       <w:pgSz w:h="15840" w:w="12240"/>
       <w:pgMar w:bottom="1440" w:footer="720" w:gutter="0" w:header="720" w:left="1440" w:right="1440" w:top="1440"/>

</xml_diff>

<commit_message>
Added plots to debug plot_comp_compare for lengths
Added plots of each one area run individually to determine where the problem with plot_comp_compare is for plotting lengths. It is doubling the data for one of the runs.
</commit_message>
<xml_diff>
--- a/Figures.docx
+++ b/Figures.docx
@@ -31,7 +31,7 @@
     </w:p>
     <w:p>
       <w:pPr>
-        <w:pStyle w:val="CaptionedFigure"/>
+        <w:pStyle w:val="FirstParagraph"/>
       </w:pPr>
       <w:r>
         <w:drawing>
@@ -75,13 +75,89 @@
           </wp:inline>
         </w:drawing>
       </w:r>
-    </w:p>
-    <w:p>
-      <w:pPr>
-        <w:pStyle w:val="ImageCaption"/>
-      </w:pPr>
       <w:r>
-        <w:t xml:space="preserve">Figure 1. Fits (lines) to female and male length composition data aggregated by year (shaded regions) for the one area model without fishery ages included in model inputs (blue line) and with fishery ages included in model inputs (red line).</w:t>
+        <w:drawing>
+          <wp:inline>
+            <wp:extent cx="5943600" cy="4754880"/>
+            <wp:effectExtent b="0" l="0" r="0" t="0"/>
+            <wp:docPr descr="Figure 1. Fits (lines) to female and male length composition data aggregated by year (shaded regions) for the one area model without fishery ages included in model inputs (blue line) and with fishery ages included in model inputs (red line)." title="" id="24" name="Picture"/>
+            <a:graphic>
+              <a:graphicData uri="http://schemas.openxmlformats.org/drawingml/2006/picture">
+                <pic:pic>
+                  <pic:nvPicPr>
+                    <pic:cNvPr descr="Figures_files/figure-docx/plot%20lengths-2.png" id="25" name="Picture"/>
+                    <pic:cNvPicPr>
+                      <a:picLocks noChangeArrowheads="1" noChangeAspect="1"/>
+                    </pic:cNvPicPr>
+                  </pic:nvPicPr>
+                  <pic:blipFill>
+                    <a:blip r:embed="rId23"/>
+                    <a:stretch>
+                      <a:fillRect/>
+                    </a:stretch>
+                  </pic:blipFill>
+                  <pic:spPr bwMode="auto">
+                    <a:xfrm>
+                      <a:off x="0" y="0"/>
+                      <a:ext cx="5943600" cy="4754880"/>
+                    </a:xfrm>
+                    <a:prstGeom prst="rect">
+                      <a:avLst/>
+                    </a:prstGeom>
+                    <a:noFill/>
+                    <a:ln w="9525">
+                      <a:noFill/>
+                      <a:headEnd/>
+                      <a:tailEnd/>
+                    </a:ln>
+                  </pic:spPr>
+                </pic:pic>
+              </a:graphicData>
+            </a:graphic>
+          </wp:inline>
+        </w:drawing>
+      </w:r>
+      <w:r>
+        <w:drawing>
+          <wp:inline>
+            <wp:extent cx="5943600" cy="4754880"/>
+            <wp:effectExtent b="0" l="0" r="0" t="0"/>
+            <wp:docPr descr="Figure 1. Fits (lines) to female and male length composition data aggregated by year (shaded regions) for the one area model without fishery ages included in model inputs (blue line) and with fishery ages included in model inputs (red line)." title="" id="27" name="Picture"/>
+            <a:graphic>
+              <a:graphicData uri="http://schemas.openxmlformats.org/drawingml/2006/picture">
+                <pic:pic>
+                  <pic:nvPicPr>
+                    <pic:cNvPr descr="Figures_files/figure-docx/plot%20lengths-3.png" id="28" name="Picture"/>
+                    <pic:cNvPicPr>
+                      <a:picLocks noChangeArrowheads="1" noChangeAspect="1"/>
+                    </pic:cNvPicPr>
+                  </pic:nvPicPr>
+                  <pic:blipFill>
+                    <a:blip r:embed="rId26"/>
+                    <a:stretch>
+                      <a:fillRect/>
+                    </a:stretch>
+                  </pic:blipFill>
+                  <pic:spPr bwMode="auto">
+                    <a:xfrm>
+                      <a:off x="0" y="0"/>
+                      <a:ext cx="5943600" cy="4754880"/>
+                    </a:xfrm>
+                    <a:prstGeom prst="rect">
+                      <a:avLst/>
+                    </a:prstGeom>
+                    <a:noFill/>
+                    <a:ln w="9525">
+                      <a:noFill/>
+                      <a:headEnd/>
+                      <a:tailEnd/>
+                    </a:ln>
+                  </pic:spPr>
+                </pic:pic>
+              </a:graphicData>
+            </a:graphic>
+          </wp:inline>
+        </w:drawing>
       </w:r>
     </w:p>
     <w:p>
@@ -104,18 +180,18 @@
           <wp:inline>
             <wp:extent cx="5943600" cy="4754880"/>
             <wp:effectExtent b="0" l="0" r="0" t="0"/>
-            <wp:docPr descr="Figure 2. Fits (lines) to female and male fishery age composition with data aggregated by year (shaded regions) for the one area model with fishery ages included in model inputs." title="" id="24" name="Picture"/>
+            <wp:docPr descr="Figure 2. Fits (lines) to female and male fishery age composition with data aggregated by year (shaded regions) for the one area model with fishery ages included in model inputs." title="" id="30" name="Picture"/>
             <a:graphic>
               <a:graphicData uri="http://schemas.openxmlformats.org/drawingml/2006/picture">
                 <pic:pic>
                   <pic:nvPicPr>
-                    <pic:cNvPr descr="Figures_files/figure-docx/plot%20ages-1.png" id="25" name="Picture"/>
+                    <pic:cNvPr descr="Figures_files/figure-docx/plot%20ages-1.png" id="31" name="Picture"/>
                     <pic:cNvPicPr>
                       <a:picLocks noChangeArrowheads="1" noChangeAspect="1"/>
                     </pic:cNvPicPr>
                   </pic:nvPicPr>
                   <pic:blipFill>
-                    <a:blip r:embed="rId23"/>
+                    <a:blip r:embed="rId29"/>
                     <a:stretch>
                       <a:fillRect/>
                     </a:stretch>

</xml_diff>

<commit_message>
Fixed plot_comp_compare to work with two models at once
Fixed ggplot in plot_comp_compare to plot two models at once using viridis scale blue and green shades. Clean up of plot_comp_compare and Figures.Rmd still needed for clean manuscript.
</commit_message>
<xml_diff>
--- a/Figures.docx
+++ b/Figures.docx
@@ -38,7 +38,7 @@
           <wp:inline>
             <wp:extent cx="5943600" cy="4754880"/>
             <wp:effectExtent b="0" l="0" r="0" t="0"/>
-            <wp:docPr descr="Figure 1. Fits (lines) to female and male length composition data aggregated by year (shaded regions) for the one area model without fishery ages included in model inputs (blue line) and with fishery ages included in model inputs (red line)." title="" id="21" name="Picture"/>
+            <wp:docPr descr="Figure 1. Fits (lines) to female and male length composition data aggregated by year (shaded regions) for the one area model without fishery ages included in model inputs (green) and with fishery ages included in model inputs (blue)." title="" id="21" name="Picture"/>
             <a:graphic>
               <a:graphicData uri="http://schemas.openxmlformats.org/drawingml/2006/picture">
                 <pic:pic>
@@ -80,7 +80,7 @@
           <wp:inline>
             <wp:extent cx="5943600" cy="4754880"/>
             <wp:effectExtent b="0" l="0" r="0" t="0"/>
-            <wp:docPr descr="Figure 1. Fits (lines) to female and male length composition data aggregated by year (shaded regions) for the one area model without fishery ages included in model inputs (blue line) and with fishery ages included in model inputs (red line)." title="" id="24" name="Picture"/>
+            <wp:docPr descr="Figure 1. Fits (lines) to female and male length composition data aggregated by year (shaded regions) for the one area model without fishery ages included in model inputs (green) and with fishery ages included in model inputs (blue)." title="" id="24" name="Picture"/>
             <a:graphic>
               <a:graphicData uri="http://schemas.openxmlformats.org/drawingml/2006/picture">
                 <pic:pic>
@@ -122,7 +122,7 @@
           <wp:inline>
             <wp:extent cx="5943600" cy="4754880"/>
             <wp:effectExtent b="0" l="0" r="0" t="0"/>
-            <wp:docPr descr="Figure 1. Fits (lines) to female and male length composition data aggregated by year (shaded regions) for the one area model without fishery ages included in model inputs (blue line) and with fishery ages included in model inputs (red line)." title="" id="27" name="Picture"/>
+            <wp:docPr descr="Figure 1. Fits (lines) to female and male length composition data aggregated by year (shaded regions) for the one area model without fishery ages included in model inputs (green) and with fishery ages included in model inputs (blue)." title="" id="27" name="Picture"/>
             <a:graphic>
               <a:graphicData uri="http://schemas.openxmlformats.org/drawingml/2006/picture">
                 <pic:pic>

</xml_diff>

<commit_message>
Updated one area age comp plot and housekeeping
Changed plot_comp_compare to plot_comps_onearea.R and updated the Word template. Updated .Rmd to eliminate extra plots and messages.
</commit_message>
<xml_diff>
--- a/Figures.docx
+++ b/Figures.docx
@@ -12,26 +12,7 @@
     </w:p>
     <w:p>
       <w:pPr>
-        <w:pStyle w:val="FirstParagraph"/>
-      </w:pPr>
-      <w:r>
-        <w:t xml:space="preserve">Read in and plot individual runs to check and have a record (commented out currently)</w:t>
-      </w:r>
-    </w:p>
-    <w:p>
-      <w:pPr>
-        <w:pStyle w:val="SourceCode"/>
-      </w:pPr>
-      <w:r>
-        <w:rPr>
-          <w:rStyle w:val="VerbatimChar"/>
-        </w:rPr>
-        <w:t xml:space="preserve">## [1] "note this function currently only works for narea = 1"</w:t>
-      </w:r>
-    </w:p>
-    <w:p>
-      <w:pPr>
-        <w:pStyle w:val="FirstParagraph"/>
+        <w:pStyle w:val="CaptionedFigure"/>
       </w:pPr>
       <w:r>
         <w:drawing>
@@ -75,123 +56,36 @@
           </wp:inline>
         </w:drawing>
       </w:r>
+    </w:p>
+    <w:p>
+      <w:pPr>
+        <w:pStyle w:val="ImageCaption"/>
+      </w:pPr>
+      <w:r>
+        <w:t xml:space="preserve">Figure 1. Fits (lines) to female and male length composition data aggregated by year (shaded regions) for the one area model without fishery ages included in model inputs (green) and with fishery ages included in model inputs (blue).</w:t>
+      </w:r>
+    </w:p>
+    <w:p>
+      <w:pPr>
+        <w:pStyle w:val="CaptionedFigure"/>
+      </w:pPr>
       <w:r>
         <w:drawing>
           <wp:inline>
             <wp:extent cx="5943600" cy="4754880"/>
             <wp:effectExtent b="0" l="0" r="0" t="0"/>
-            <wp:docPr descr="Figure 1. Fits (lines) to female and male length composition data aggregated by year (shaded regions) for the one area model without fishery ages included in model inputs (green) and with fishery ages included in model inputs (blue)." title="" id="24" name="Picture"/>
+            <wp:docPr descr="Figure 2. Fits (lines) to female and male fishery age composition with data aggregated by year (shaded regions) for the one area model with fishery ages included in model inputs." title="" id="24" name="Picture"/>
             <a:graphic>
               <a:graphicData uri="http://schemas.openxmlformats.org/drawingml/2006/picture">
                 <pic:pic>
                   <pic:nvPicPr>
-                    <pic:cNvPr descr="Figures_files/figure-docx/plot%20lengths-2.png" id="25" name="Picture"/>
+                    <pic:cNvPr descr="Figures_files/figure-docx/plot%20ages-1.png" id="25" name="Picture"/>
                     <pic:cNvPicPr>
                       <a:picLocks noChangeArrowheads="1" noChangeAspect="1"/>
                     </pic:cNvPicPr>
                   </pic:nvPicPr>
                   <pic:blipFill>
                     <a:blip r:embed="rId23"/>
-                    <a:stretch>
-                      <a:fillRect/>
-                    </a:stretch>
-                  </pic:blipFill>
-                  <pic:spPr bwMode="auto">
-                    <a:xfrm>
-                      <a:off x="0" y="0"/>
-                      <a:ext cx="5943600" cy="4754880"/>
-                    </a:xfrm>
-                    <a:prstGeom prst="rect">
-                      <a:avLst/>
-                    </a:prstGeom>
-                    <a:noFill/>
-                    <a:ln w="9525">
-                      <a:noFill/>
-                      <a:headEnd/>
-                      <a:tailEnd/>
-                    </a:ln>
-                  </pic:spPr>
-                </pic:pic>
-              </a:graphicData>
-            </a:graphic>
-          </wp:inline>
-        </w:drawing>
-      </w:r>
-      <w:r>
-        <w:drawing>
-          <wp:inline>
-            <wp:extent cx="5943600" cy="4754880"/>
-            <wp:effectExtent b="0" l="0" r="0" t="0"/>
-            <wp:docPr descr="Figure 1. Fits (lines) to female and male length composition data aggregated by year (shaded regions) for the one area model without fishery ages included in model inputs (green) and with fishery ages included in model inputs (blue)." title="" id="27" name="Picture"/>
-            <a:graphic>
-              <a:graphicData uri="http://schemas.openxmlformats.org/drawingml/2006/picture">
-                <pic:pic>
-                  <pic:nvPicPr>
-                    <pic:cNvPr descr="Figures_files/figure-docx/plot%20lengths-3.png" id="28" name="Picture"/>
-                    <pic:cNvPicPr>
-                      <a:picLocks noChangeArrowheads="1" noChangeAspect="1"/>
-                    </pic:cNvPicPr>
-                  </pic:nvPicPr>
-                  <pic:blipFill>
-                    <a:blip r:embed="rId26"/>
-                    <a:stretch>
-                      <a:fillRect/>
-                    </a:stretch>
-                  </pic:blipFill>
-                  <pic:spPr bwMode="auto">
-                    <a:xfrm>
-                      <a:off x="0" y="0"/>
-                      <a:ext cx="5943600" cy="4754880"/>
-                    </a:xfrm>
-                    <a:prstGeom prst="rect">
-                      <a:avLst/>
-                    </a:prstGeom>
-                    <a:noFill/>
-                    <a:ln w="9525">
-                      <a:noFill/>
-                      <a:headEnd/>
-                      <a:tailEnd/>
-                    </a:ln>
-                  </pic:spPr>
-                </pic:pic>
-              </a:graphicData>
-            </a:graphic>
-          </wp:inline>
-        </w:drawing>
-      </w:r>
-    </w:p>
-    <w:p>
-      <w:pPr>
-        <w:pStyle w:val="SourceCode"/>
-      </w:pPr>
-      <w:r>
-        <w:rPr>
-          <w:rStyle w:val="VerbatimChar"/>
-        </w:rPr>
-        <w:t xml:space="preserve">## [1] "note this function currently only works for narea = 1"</w:t>
-      </w:r>
-    </w:p>
-    <w:p>
-      <w:pPr>
-        <w:pStyle w:val="CaptionedFigure"/>
-      </w:pPr>
-      <w:r>
-        <w:drawing>
-          <wp:inline>
-            <wp:extent cx="5943600" cy="4754880"/>
-            <wp:effectExtent b="0" l="0" r="0" t="0"/>
-            <wp:docPr descr="Figure 2. Fits (lines) to female and male fishery age composition with data aggregated by year (shaded regions) for the one area model with fishery ages included in model inputs." title="" id="30" name="Picture"/>
-            <a:graphic>
-              <a:graphicData uri="http://schemas.openxmlformats.org/drawingml/2006/picture">
-                <pic:pic>
-                  <pic:nvPicPr>
-                    <pic:cNvPr descr="Figures_files/figure-docx/plot%20ages-1.png" id="31" name="Picture"/>
-                    <pic:cNvPicPr>
-                      <a:picLocks noChangeArrowheads="1" noChangeAspect="1"/>
-                    </pic:cNvPicPr>
-                  </pic:nvPicPr>
-                  <pic:blipFill>
-                    <a:blip r:embed="rId29"/>
                     <a:stretch>
                       <a:fillRect/>
                     </a:stretch>
@@ -792,6 +686,13 @@
     <w:lsdException w:name="Placeholder Text" w:semiHidden="1"/>
     <w:lsdException w:name="Light Shading"/>
     <w:lsdException w:name="Light List"/>
+    <w:lsdException w:name="Light Grid"/>
+    <w:lsdException w:name="Medium Shading 1"/>
+    <w:lsdException w:name="Medium Shading 2"/>
+    <w:lsdException w:name="Medium List 1"/>
+    <w:lsdException w:name="Medium List 2"/>
+    <w:lsdException w:name="Medium Grid 1"/>
+    <w:lsdException w:name="Medium Grid 2"/>
     <w:lsdException w:name="Medium Grid 3"/>
     <w:lsdException w:name="Dark List"/>
     <w:lsdException w:name="Colorful Shading"/>
@@ -996,7 +897,7 @@
     <w:autoRedefine/>
     <w:uiPriority w:val="9"/>
     <w:qFormat/>
-    <w:rsid w:val="005A256B"/>
+    <w:rsid w:val="00E42E44"/>
     <w:pPr>
       <w:keepNext/>
       <w:keepLines/>
@@ -1019,6 +920,7 @@
     <w:uiPriority w:val="9"/>
     <w:unhideWhenUsed/>
     <w:qFormat/>
+    <w:rsid w:val="00A54ED0"/>
     <w:pPr>
       <w:keepNext/>
       <w:keepLines/>
@@ -1026,12 +928,12 @@
       <w:outlineLvl w:val="1"/>
     </w:pPr>
     <w:rPr>
-      <w:rFonts w:asciiTheme="majorHAnsi" w:cstheme="majorBidi" w:eastAsiaTheme="majorEastAsia" w:hAnsiTheme="majorHAnsi"/>
+      <w:rFonts w:ascii="Times New Roman" w:cs="Times New Roman" w:eastAsiaTheme="majorEastAsia" w:hAnsi="Times New Roman"/>
       <w:b/>
       <w:bCs/>
-      <w:color w:themeColor="accent1" w:val="4F81BD"/>
-      <w:sz w:val="28"/>
-      <w:szCs w:val="28"/>
+      <w:color w:themeColor="text1" w:val="000000"/>
+      <w:sz w:val="22"/>
+      <w:szCs w:val="22"/>
     </w:rPr>
   </w:style>
   <w:style w:styleId="Heading3" w:type="paragraph">
@@ -1041,6 +943,7 @@
     <w:uiPriority w:val="9"/>
     <w:unhideWhenUsed/>
     <w:qFormat/>
+    <w:rsid w:val="00A54ED0"/>
     <w:pPr>
       <w:keepNext/>
       <w:keepLines/>
@@ -1048,10 +951,12 @@
       <w:outlineLvl w:val="2"/>
     </w:pPr>
     <w:rPr>
-      <w:rFonts w:asciiTheme="majorHAnsi" w:cstheme="majorBidi" w:eastAsiaTheme="majorEastAsia" w:hAnsiTheme="majorHAnsi"/>
-      <w:b/>
-      <w:bCs/>
-      <w:color w:themeColor="accent1" w:val="4F81BD"/>
+      <w:rFonts w:ascii="Times New Roman" w:cs="Times New Roman" w:eastAsiaTheme="majorEastAsia" w:hAnsi="Times New Roman"/>
+      <w:i/>
+      <w:iCs/>
+      <w:color w:themeColor="text1" w:val="000000"/>
+      <w:sz w:val="22"/>
+      <w:szCs w:val="22"/>
     </w:rPr>
   </w:style>
   <w:style w:styleId="Heading4" w:type="paragraph">
@@ -1168,7 +1073,6 @@
   <w:style w:default="1" w:styleId="DefaultParagraphFont" w:type="character">
     <w:name w:val="Default Paragraph Font"/>
     <w:uiPriority w:val="1"/>
-    <w:semiHidden/>
     <w:unhideWhenUsed/>
   </w:style>
   <w:style w:default="1" w:styleId="TableNormal" w:type="table">
@@ -1227,7 +1131,7 @@
     <w:next w:val="BodyText"/>
     <w:autoRedefine/>
     <w:qFormat/>
-    <w:rsid w:val="005A256B"/>
+    <w:rsid w:val="00E42E44"/>
     <w:pPr>
       <w:keepNext/>
       <w:keepLines/>
@@ -1238,8 +1142,8 @@
       <w:b/>
       <w:bCs/>
       <w:color w:themeColor="text1" w:val="000000"/>
-      <w:sz w:val="22"/>
-      <w:szCs w:val="36"/>
+      <w:sz w:val="28"/>
+      <w:szCs w:val="28"/>
     </w:rPr>
   </w:style>
   <w:style w:styleId="Subtitle" w:type="paragraph">
@@ -1403,9 +1307,14 @@
     <w:name w:val="Verbatim Char"/>
     <w:basedOn w:val="CaptionChar"/>
     <w:link w:val="SourceCode"/>
-    <w:rPr>
-      <w:rFonts w:ascii="Consolas" w:hAnsi="Consolas"/>
-      <w:sz w:val="22"/>
+    <w:rsid w:val="00A54ED0"/>
+    <w:rPr>
+      <w:rFonts w:ascii="Times New Roman" w:cs="Times New Roman" w:eastAsiaTheme="majorEastAsia" w:hAnsi="Times New Roman"/>
+      <w:i/>
+      <w:iCs/>
+      <w:color w:themeColor="text1" w:val="000000"/>
+      <w:sz w:val="22"/>
+      <w:szCs w:val="22"/>
     </w:rPr>
   </w:style>
   <w:style w:customStyle="1" w:styleId="SectionNumber" w:type="character">
@@ -1446,21 +1355,27 @@
   </w:style>
   <w:style w:customStyle="1" w:styleId="SourceCode" w:type="paragraph">
     <w:name w:val="Source Code"/>
-    <w:basedOn w:val="Normal"/>
+    <w:basedOn w:val="Heading3"/>
     <w:link w:val="VerbatimChar"/>
-    <w:pPr>
-      <w:shd w:color="auto" w:fill="F8F8F8" w:val="clear"/>
-      <w:wordWrap w:val="0"/>
-    </w:pPr>
+    <w:rsid w:val="00A54ED0"/>
+    <w:rPr>
+      <w:b/>
+      <w:bCs/>
+      <w:i w:val="0"/>
+      <w:iCs w:val="0"/>
+    </w:rPr>
   </w:style>
   <w:style w:customStyle="1" w:styleId="KeywordTok" w:type="character">
     <w:name w:val="KeywordTok"/>
     <w:basedOn w:val="VerbatimChar"/>
     <w:rPr>
-      <w:rFonts w:ascii="Consolas" w:hAnsi="Consolas"/>
+      <w:rFonts w:ascii="Consolas" w:cs="Times New Roman" w:eastAsiaTheme="majorEastAsia" w:hAnsi="Consolas"/>
       <w:b/>
+      <w:i/>
+      <w:iCs/>
       <w:color w:val="204A87"/>
       <w:sz w:val="22"/>
+      <w:szCs w:val="22"/>
       <w:shd w:color="auto" w:fill="F8F8F8" w:val="clear"/>
     </w:rPr>
   </w:style>
@@ -1468,9 +1383,12 @@
     <w:name w:val="DataTypeTok"/>
     <w:basedOn w:val="VerbatimChar"/>
     <w:rPr>
-      <w:rFonts w:ascii="Consolas" w:hAnsi="Consolas"/>
+      <w:rFonts w:ascii="Consolas" w:cs="Times New Roman" w:eastAsiaTheme="majorEastAsia" w:hAnsi="Consolas"/>
+      <w:i/>
+      <w:iCs/>
       <w:color w:val="204A87"/>
       <w:sz w:val="22"/>
+      <w:szCs w:val="22"/>
       <w:shd w:color="auto" w:fill="F8F8F8" w:val="clear"/>
     </w:rPr>
   </w:style>
@@ -1478,9 +1396,12 @@
     <w:name w:val="DecValTok"/>
     <w:basedOn w:val="VerbatimChar"/>
     <w:rPr>
-      <w:rFonts w:ascii="Consolas" w:hAnsi="Consolas"/>
+      <w:rFonts w:ascii="Consolas" w:cs="Times New Roman" w:eastAsiaTheme="majorEastAsia" w:hAnsi="Consolas"/>
+      <w:i/>
+      <w:iCs/>
       <w:color w:val="0000CF"/>
       <w:sz w:val="22"/>
+      <w:szCs w:val="22"/>
       <w:shd w:color="auto" w:fill="F8F8F8" w:val="clear"/>
     </w:rPr>
   </w:style>
@@ -1488,9 +1409,12 @@
     <w:name w:val="BaseNTok"/>
     <w:basedOn w:val="VerbatimChar"/>
     <w:rPr>
-      <w:rFonts w:ascii="Consolas" w:hAnsi="Consolas"/>
+      <w:rFonts w:ascii="Consolas" w:cs="Times New Roman" w:eastAsiaTheme="majorEastAsia" w:hAnsi="Consolas"/>
+      <w:i/>
+      <w:iCs/>
       <w:color w:val="0000CF"/>
       <w:sz w:val="22"/>
+      <w:szCs w:val="22"/>
       <w:shd w:color="auto" w:fill="F8F8F8" w:val="clear"/>
     </w:rPr>
   </w:style>
@@ -1498,9 +1422,12 @@
     <w:name w:val="FloatTok"/>
     <w:basedOn w:val="VerbatimChar"/>
     <w:rPr>
-      <w:rFonts w:ascii="Consolas" w:hAnsi="Consolas"/>
+      <w:rFonts w:ascii="Consolas" w:cs="Times New Roman" w:eastAsiaTheme="majorEastAsia" w:hAnsi="Consolas"/>
+      <w:i/>
+      <w:iCs/>
       <w:color w:val="0000CF"/>
       <w:sz w:val="22"/>
+      <w:szCs w:val="22"/>
       <w:shd w:color="auto" w:fill="F8F8F8" w:val="clear"/>
     </w:rPr>
   </w:style>
@@ -1508,9 +1435,12 @@
     <w:name w:val="ConstantTok"/>
     <w:basedOn w:val="VerbatimChar"/>
     <w:rPr>
-      <w:rFonts w:ascii="Consolas" w:hAnsi="Consolas"/>
+      <w:rFonts w:ascii="Consolas" w:cs="Times New Roman" w:eastAsiaTheme="majorEastAsia" w:hAnsi="Consolas"/>
+      <w:i/>
+      <w:iCs/>
       <w:color w:val="000000"/>
       <w:sz w:val="22"/>
+      <w:szCs w:val="22"/>
       <w:shd w:color="auto" w:fill="F8F8F8" w:val="clear"/>
     </w:rPr>
   </w:style>
@@ -1518,9 +1448,12 @@
     <w:name w:val="CharTok"/>
     <w:basedOn w:val="VerbatimChar"/>
     <w:rPr>
-      <w:rFonts w:ascii="Consolas" w:hAnsi="Consolas"/>
+      <w:rFonts w:ascii="Consolas" w:cs="Times New Roman" w:eastAsiaTheme="majorEastAsia" w:hAnsi="Consolas"/>
+      <w:i/>
+      <w:iCs/>
       <w:color w:val="4E9A06"/>
       <w:sz w:val="22"/>
+      <w:szCs w:val="22"/>
       <w:shd w:color="auto" w:fill="F8F8F8" w:val="clear"/>
     </w:rPr>
   </w:style>
@@ -1528,9 +1461,12 @@
     <w:name w:val="SpecialCharTok"/>
     <w:basedOn w:val="VerbatimChar"/>
     <w:rPr>
-      <w:rFonts w:ascii="Consolas" w:hAnsi="Consolas"/>
+      <w:rFonts w:ascii="Consolas" w:cs="Times New Roman" w:eastAsiaTheme="majorEastAsia" w:hAnsi="Consolas"/>
+      <w:i/>
+      <w:iCs/>
       <w:color w:val="000000"/>
       <w:sz w:val="22"/>
+      <w:szCs w:val="22"/>
       <w:shd w:color="auto" w:fill="F8F8F8" w:val="clear"/>
     </w:rPr>
   </w:style>
@@ -1538,9 +1474,12 @@
     <w:name w:val="StringTok"/>
     <w:basedOn w:val="VerbatimChar"/>
     <w:rPr>
-      <w:rFonts w:ascii="Consolas" w:hAnsi="Consolas"/>
+      <w:rFonts w:ascii="Consolas" w:cs="Times New Roman" w:eastAsiaTheme="majorEastAsia" w:hAnsi="Consolas"/>
+      <w:i/>
+      <w:iCs/>
       <w:color w:val="4E9A06"/>
       <w:sz w:val="22"/>
+      <w:szCs w:val="22"/>
       <w:shd w:color="auto" w:fill="F8F8F8" w:val="clear"/>
     </w:rPr>
   </w:style>
@@ -1548,9 +1487,12 @@
     <w:name w:val="VerbatimStringTok"/>
     <w:basedOn w:val="VerbatimChar"/>
     <w:rPr>
-      <w:rFonts w:ascii="Consolas" w:hAnsi="Consolas"/>
+      <w:rFonts w:ascii="Consolas" w:cs="Times New Roman" w:eastAsiaTheme="majorEastAsia" w:hAnsi="Consolas"/>
+      <w:i/>
+      <w:iCs/>
       <w:color w:val="4E9A06"/>
       <w:sz w:val="22"/>
+      <w:szCs w:val="22"/>
       <w:shd w:color="auto" w:fill="F8F8F8" w:val="clear"/>
     </w:rPr>
   </w:style>
@@ -1558,9 +1500,12 @@
     <w:name w:val="SpecialStringTok"/>
     <w:basedOn w:val="VerbatimChar"/>
     <w:rPr>
-      <w:rFonts w:ascii="Consolas" w:hAnsi="Consolas"/>
+      <w:rFonts w:ascii="Consolas" w:cs="Times New Roman" w:eastAsiaTheme="majorEastAsia" w:hAnsi="Consolas"/>
+      <w:i/>
+      <w:iCs/>
       <w:color w:val="4E9A06"/>
       <w:sz w:val="22"/>
+      <w:szCs w:val="22"/>
       <w:shd w:color="auto" w:fill="F8F8F8" w:val="clear"/>
     </w:rPr>
   </w:style>
@@ -1568,8 +1513,12 @@
     <w:name w:val="ImportTok"/>
     <w:basedOn w:val="VerbatimChar"/>
     <w:rPr>
-      <w:rFonts w:ascii="Consolas" w:hAnsi="Consolas"/>
-      <w:sz w:val="22"/>
+      <w:rFonts w:ascii="Consolas" w:cs="Times New Roman" w:eastAsiaTheme="majorEastAsia" w:hAnsi="Consolas"/>
+      <w:i/>
+      <w:iCs/>
+      <w:color w:themeColor="text1" w:val="000000"/>
+      <w:sz w:val="22"/>
+      <w:szCs w:val="22"/>
       <w:shd w:color="auto" w:fill="F8F8F8" w:val="clear"/>
     </w:rPr>
   </w:style>
@@ -1577,10 +1526,12 @@
     <w:name w:val="CommentTok"/>
     <w:basedOn w:val="VerbatimChar"/>
     <w:rPr>
-      <w:rFonts w:ascii="Consolas" w:hAnsi="Consolas"/>
-      <w:i/>
+      <w:rFonts w:ascii="Consolas" w:cs="Times New Roman" w:eastAsiaTheme="majorEastAsia" w:hAnsi="Consolas"/>
+      <w:i w:val="0"/>
+      <w:iCs/>
       <w:color w:val="8F5902"/>
       <w:sz w:val="22"/>
+      <w:szCs w:val="22"/>
       <w:shd w:color="auto" w:fill="F8F8F8" w:val="clear"/>
     </w:rPr>
   </w:style>
@@ -1588,11 +1539,13 @@
     <w:name w:val="DocumentationTok"/>
     <w:basedOn w:val="VerbatimChar"/>
     <w:rPr>
-      <w:rFonts w:ascii="Consolas" w:hAnsi="Consolas"/>
+      <w:rFonts w:ascii="Consolas" w:cs="Times New Roman" w:eastAsiaTheme="majorEastAsia" w:hAnsi="Consolas"/>
       <w:b/>
-      <w:i/>
+      <w:i w:val="0"/>
+      <w:iCs/>
       <w:color w:val="8F5902"/>
       <w:sz w:val="22"/>
+      <w:szCs w:val="22"/>
       <w:shd w:color="auto" w:fill="F8F8F8" w:val="clear"/>
     </w:rPr>
   </w:style>
@@ -1600,11 +1553,13 @@
     <w:name w:val="AnnotationTok"/>
     <w:basedOn w:val="VerbatimChar"/>
     <w:rPr>
-      <w:rFonts w:ascii="Consolas" w:hAnsi="Consolas"/>
+      <w:rFonts w:ascii="Consolas" w:cs="Times New Roman" w:eastAsiaTheme="majorEastAsia" w:hAnsi="Consolas"/>
       <w:b/>
-      <w:i/>
+      <w:i w:val="0"/>
+      <w:iCs/>
       <w:color w:val="8F5902"/>
       <w:sz w:val="22"/>
+      <w:szCs w:val="22"/>
       <w:shd w:color="auto" w:fill="F8F8F8" w:val="clear"/>
     </w:rPr>
   </w:style>
@@ -1612,11 +1567,13 @@
     <w:name w:val="CommentVarTok"/>
     <w:basedOn w:val="VerbatimChar"/>
     <w:rPr>
-      <w:rFonts w:ascii="Consolas" w:hAnsi="Consolas"/>
+      <w:rFonts w:ascii="Consolas" w:cs="Times New Roman" w:eastAsiaTheme="majorEastAsia" w:hAnsi="Consolas"/>
       <w:b/>
-      <w:i/>
+      <w:i w:val="0"/>
+      <w:iCs/>
       <w:color w:val="8F5902"/>
       <w:sz w:val="22"/>
+      <w:szCs w:val="22"/>
       <w:shd w:color="auto" w:fill="F8F8F8" w:val="clear"/>
     </w:rPr>
   </w:style>
@@ -1624,9 +1581,12 @@
     <w:name w:val="OtherTok"/>
     <w:basedOn w:val="VerbatimChar"/>
     <w:rPr>
-      <w:rFonts w:ascii="Consolas" w:hAnsi="Consolas"/>
+      <w:rFonts w:ascii="Consolas" w:cs="Times New Roman" w:eastAsiaTheme="majorEastAsia" w:hAnsi="Consolas"/>
+      <w:i/>
+      <w:iCs/>
       <w:color w:val="8F5902"/>
       <w:sz w:val="22"/>
+      <w:szCs w:val="22"/>
       <w:shd w:color="auto" w:fill="F8F8F8" w:val="clear"/>
     </w:rPr>
   </w:style>
@@ -1634,9 +1594,12 @@
     <w:name w:val="FunctionTok"/>
     <w:basedOn w:val="VerbatimChar"/>
     <w:rPr>
-      <w:rFonts w:ascii="Consolas" w:hAnsi="Consolas"/>
+      <w:rFonts w:ascii="Consolas" w:cs="Times New Roman" w:eastAsiaTheme="majorEastAsia" w:hAnsi="Consolas"/>
+      <w:i/>
+      <w:iCs/>
       <w:color w:val="000000"/>
       <w:sz w:val="22"/>
+      <w:szCs w:val="22"/>
       <w:shd w:color="auto" w:fill="F8F8F8" w:val="clear"/>
     </w:rPr>
   </w:style>
@@ -1644,9 +1607,12 @@
     <w:name w:val="VariableTok"/>
     <w:basedOn w:val="VerbatimChar"/>
     <w:rPr>
-      <w:rFonts w:ascii="Consolas" w:hAnsi="Consolas"/>
+      <w:rFonts w:ascii="Consolas" w:cs="Times New Roman" w:eastAsiaTheme="majorEastAsia" w:hAnsi="Consolas"/>
+      <w:i/>
+      <w:iCs/>
       <w:color w:val="000000"/>
       <w:sz w:val="22"/>
+      <w:szCs w:val="22"/>
       <w:shd w:color="auto" w:fill="F8F8F8" w:val="clear"/>
     </w:rPr>
   </w:style>
@@ -1654,10 +1620,13 @@
     <w:name w:val="ControlFlowTok"/>
     <w:basedOn w:val="VerbatimChar"/>
     <w:rPr>
-      <w:rFonts w:ascii="Consolas" w:hAnsi="Consolas"/>
+      <w:rFonts w:ascii="Consolas" w:cs="Times New Roman" w:eastAsiaTheme="majorEastAsia" w:hAnsi="Consolas"/>
       <w:b/>
+      <w:i/>
+      <w:iCs/>
       <w:color w:val="204A87"/>
       <w:sz w:val="22"/>
+      <w:szCs w:val="22"/>
       <w:shd w:color="auto" w:fill="F8F8F8" w:val="clear"/>
     </w:rPr>
   </w:style>
@@ -1665,10 +1634,13 @@
     <w:name w:val="OperatorTok"/>
     <w:basedOn w:val="VerbatimChar"/>
     <w:rPr>
-      <w:rFonts w:ascii="Consolas" w:hAnsi="Consolas"/>
+      <w:rFonts w:ascii="Consolas" w:cs="Times New Roman" w:eastAsiaTheme="majorEastAsia" w:hAnsi="Consolas"/>
       <w:b/>
+      <w:i/>
+      <w:iCs/>
       <w:color w:val="CE5C00"/>
       <w:sz w:val="22"/>
+      <w:szCs w:val="22"/>
       <w:shd w:color="auto" w:fill="F8F8F8" w:val="clear"/>
     </w:rPr>
   </w:style>
@@ -1676,8 +1648,12 @@
     <w:name w:val="BuiltInTok"/>
     <w:basedOn w:val="VerbatimChar"/>
     <w:rPr>
-      <w:rFonts w:ascii="Consolas" w:hAnsi="Consolas"/>
-      <w:sz w:val="22"/>
+      <w:rFonts w:ascii="Consolas" w:cs="Times New Roman" w:eastAsiaTheme="majorEastAsia" w:hAnsi="Consolas"/>
+      <w:i/>
+      <w:iCs/>
+      <w:color w:themeColor="text1" w:val="000000"/>
+      <w:sz w:val="22"/>
+      <w:szCs w:val="22"/>
       <w:shd w:color="auto" w:fill="F8F8F8" w:val="clear"/>
     </w:rPr>
   </w:style>
@@ -1685,8 +1661,12 @@
     <w:name w:val="ExtensionTok"/>
     <w:basedOn w:val="VerbatimChar"/>
     <w:rPr>
-      <w:rFonts w:ascii="Consolas" w:hAnsi="Consolas"/>
-      <w:sz w:val="22"/>
+      <w:rFonts w:ascii="Consolas" w:cs="Times New Roman" w:eastAsiaTheme="majorEastAsia" w:hAnsi="Consolas"/>
+      <w:i/>
+      <w:iCs/>
+      <w:color w:themeColor="text1" w:val="000000"/>
+      <w:sz w:val="22"/>
+      <w:szCs w:val="22"/>
       <w:shd w:color="auto" w:fill="F8F8F8" w:val="clear"/>
     </w:rPr>
   </w:style>
@@ -1694,10 +1674,12 @@
     <w:name w:val="PreprocessorTok"/>
     <w:basedOn w:val="VerbatimChar"/>
     <w:rPr>
-      <w:rFonts w:ascii="Consolas" w:hAnsi="Consolas"/>
-      <w:i/>
+      <w:rFonts w:ascii="Consolas" w:cs="Times New Roman" w:eastAsiaTheme="majorEastAsia" w:hAnsi="Consolas"/>
+      <w:i w:val="0"/>
+      <w:iCs/>
       <w:color w:val="8F5902"/>
       <w:sz w:val="22"/>
+      <w:szCs w:val="22"/>
       <w:shd w:color="auto" w:fill="F8F8F8" w:val="clear"/>
     </w:rPr>
   </w:style>
@@ -1705,9 +1687,12 @@
     <w:name w:val="AttributeTok"/>
     <w:basedOn w:val="VerbatimChar"/>
     <w:rPr>
-      <w:rFonts w:ascii="Consolas" w:hAnsi="Consolas"/>
+      <w:rFonts w:ascii="Consolas" w:cs="Times New Roman" w:eastAsiaTheme="majorEastAsia" w:hAnsi="Consolas"/>
+      <w:i/>
+      <w:iCs/>
       <w:color w:val="C4A000"/>
       <w:sz w:val="22"/>
+      <w:szCs w:val="22"/>
       <w:shd w:color="auto" w:fill="F8F8F8" w:val="clear"/>
     </w:rPr>
   </w:style>
@@ -1715,8 +1700,12 @@
     <w:name w:val="RegionMarkerTok"/>
     <w:basedOn w:val="VerbatimChar"/>
     <w:rPr>
-      <w:rFonts w:ascii="Consolas" w:hAnsi="Consolas"/>
-      <w:sz w:val="22"/>
+      <w:rFonts w:ascii="Consolas" w:cs="Times New Roman" w:eastAsiaTheme="majorEastAsia" w:hAnsi="Consolas"/>
+      <w:i/>
+      <w:iCs/>
+      <w:color w:themeColor="text1" w:val="000000"/>
+      <w:sz w:val="22"/>
+      <w:szCs w:val="22"/>
       <w:shd w:color="auto" w:fill="F8F8F8" w:val="clear"/>
     </w:rPr>
   </w:style>
@@ -1724,11 +1713,13 @@
     <w:name w:val="InformationTok"/>
     <w:basedOn w:val="VerbatimChar"/>
     <w:rPr>
-      <w:rFonts w:ascii="Consolas" w:hAnsi="Consolas"/>
+      <w:rFonts w:ascii="Consolas" w:cs="Times New Roman" w:eastAsiaTheme="majorEastAsia" w:hAnsi="Consolas"/>
       <w:b/>
-      <w:i/>
+      <w:i w:val="0"/>
+      <w:iCs/>
       <w:color w:val="8F5902"/>
       <w:sz w:val="22"/>
+      <w:szCs w:val="22"/>
       <w:shd w:color="auto" w:fill="F8F8F8" w:val="clear"/>
     </w:rPr>
   </w:style>
@@ -1736,11 +1727,13 @@
     <w:name w:val="WarningTok"/>
     <w:basedOn w:val="VerbatimChar"/>
     <w:rPr>
-      <w:rFonts w:ascii="Consolas" w:hAnsi="Consolas"/>
+      <w:rFonts w:ascii="Consolas" w:cs="Times New Roman" w:eastAsiaTheme="majorEastAsia" w:hAnsi="Consolas"/>
       <w:b/>
-      <w:i/>
+      <w:i w:val="0"/>
+      <w:iCs/>
       <w:color w:val="8F5902"/>
       <w:sz w:val="22"/>
+      <w:szCs w:val="22"/>
       <w:shd w:color="auto" w:fill="F8F8F8" w:val="clear"/>
     </w:rPr>
   </w:style>
@@ -1748,9 +1741,12 @@
     <w:name w:val="AlertTok"/>
     <w:basedOn w:val="VerbatimChar"/>
     <w:rPr>
-      <w:rFonts w:ascii="Consolas" w:hAnsi="Consolas"/>
+      <w:rFonts w:ascii="Consolas" w:cs="Times New Roman" w:eastAsiaTheme="majorEastAsia" w:hAnsi="Consolas"/>
+      <w:i/>
+      <w:iCs/>
       <w:color w:val="EF2929"/>
       <w:sz w:val="22"/>
+      <w:szCs w:val="22"/>
       <w:shd w:color="auto" w:fill="F8F8F8" w:val="clear"/>
     </w:rPr>
   </w:style>
@@ -1758,10 +1754,13 @@
     <w:name w:val="ErrorTok"/>
     <w:basedOn w:val="VerbatimChar"/>
     <w:rPr>
-      <w:rFonts w:ascii="Consolas" w:hAnsi="Consolas"/>
+      <w:rFonts w:ascii="Consolas" w:cs="Times New Roman" w:eastAsiaTheme="majorEastAsia" w:hAnsi="Consolas"/>
       <w:b/>
+      <w:i/>
+      <w:iCs/>
       <w:color w:val="A40000"/>
       <w:sz w:val="22"/>
+      <w:szCs w:val="22"/>
       <w:shd w:color="auto" w:fill="F8F8F8" w:val="clear"/>
     </w:rPr>
   </w:style>
@@ -1769,8 +1768,12 @@
     <w:name w:val="NormalTok"/>
     <w:basedOn w:val="VerbatimChar"/>
     <w:rPr>
-      <w:rFonts w:ascii="Consolas" w:hAnsi="Consolas"/>
-      <w:sz w:val="22"/>
+      <w:rFonts w:ascii="Consolas" w:cs="Times New Roman" w:eastAsiaTheme="majorEastAsia" w:hAnsi="Consolas"/>
+      <w:i/>
+      <w:iCs/>
+      <w:color w:themeColor="text1" w:val="000000"/>
+      <w:sz w:val="22"/>
+      <w:szCs w:val="22"/>
       <w:shd w:color="auto" w:fill="F8F8F8" w:val="clear"/>
     </w:rPr>
   </w:style>
@@ -1781,6 +1784,19 @@
     <w:rsid w:val="005A256B"/>
     <w:rPr>
       <w:rFonts w:ascii="Times New Roman" w:hAnsi="Times New Roman"/>
+      <w:sz w:val="22"/>
+    </w:rPr>
+  </w:style>
+  <w:style w:customStyle="1" w:styleId="FigureCaptions" w:type="paragraph">
+    <w:name w:val="Figure Captions"/>
+    <w:basedOn w:val="Heading5"/>
+    <w:next w:val="BodyText"/>
+    <w:autoRedefine/>
+    <w:qFormat/>
+    <w:rsid w:val="00E42E44"/>
+    <w:rPr>
+      <w:rFonts w:ascii="Times New Roman" w:hAnsi="Times New Roman"/>
+      <w:color w:themeColor="text1" w:val="000000"/>
       <w:sz w:val="22"/>
     </w:rPr>
   </w:style>

</xml_diff>

<commit_message>
Updated plot_comps to work for all models and added code to write projection data
</commit_message>
<xml_diff>
--- a/Figures.docx
+++ b/Figures.docx
@@ -17,7 +17,7 @@
       <w:r>
         <w:drawing>
           <wp:inline>
-            <wp:extent cx="5943600" cy="4754880"/>
+            <wp:extent cx="4620126" cy="3696101"/>
             <wp:effectExtent b="0" l="0" r="0" t="0"/>
             <wp:docPr descr="Figure 1. Fits (lines) to female and male length composition data aggregated by year (shaded regions) for the one area model without fishery ages included in model inputs (green) and with fishery ages included in model inputs (blue)." title="" id="21" name="Picture"/>
             <a:graphic>
@@ -38,7 +38,7 @@
                   <pic:spPr bwMode="auto">
                     <a:xfrm>
                       <a:off x="0" y="0"/>
-                      <a:ext cx="5943600" cy="4754880"/>
+                      <a:ext cx="4620126" cy="3696101"/>
                     </a:xfrm>
                     <a:prstGeom prst="rect">
                       <a:avLst/>
@@ -72,7 +72,7 @@
       <w:r>
         <w:drawing>
           <wp:inline>
-            <wp:extent cx="5943600" cy="4754880"/>
+            <wp:extent cx="4620126" cy="3696101"/>
             <wp:effectExtent b="0" l="0" r="0" t="0"/>
             <wp:docPr descr="Figure 2. Fits (lines) to female and male fishery age composition with data aggregated by year (shaded regions) for the one area model with fishery ages included in model inputs." title="" id="24" name="Picture"/>
             <a:graphic>
@@ -93,7 +93,7 @@
                   <pic:spPr bwMode="auto">
                     <a:xfrm>
                       <a:off x="0" y="0"/>
-                      <a:ext cx="5943600" cy="4754880"/>
+                      <a:ext cx="4620126" cy="3696101"/>
                     </a:xfrm>
                     <a:prstGeom prst="rect">
                       <a:avLst/>
@@ -118,6 +118,17 @@
       </w:pPr>
       <w:r>
         <w:t xml:space="preserve">Figure 2. Fits (lines) to female and male fishery age composition with data aggregated by year (shaded regions) for the one area model with fishery ages included in model inputs.</w:t>
+      </w:r>
+    </w:p>
+    <w:p>
+      <w:pPr>
+        <w:pStyle w:val="SourceCode"/>
+      </w:pPr>
+      <w:r>
+        <w:rPr>
+          <w:rStyle w:val="VerbatimChar"/>
+        </w:rPr>
+        <w:t xml:space="preserve">## [1] "unique IDs match number of rows"</w:t>
       </w:r>
     </w:p>
     <w:sectPr>

</xml_diff>

<commit_message>
added get_refpts to grab F40 and ABC from projections
apportionment calcs required for one area models still.
</commit_message>
<xml_diff>
--- a/Figures.docx
+++ b/Figures.docx
@@ -129,6 +129,193 @@
           <w:rStyle w:val="VerbatimChar"/>
         </w:rPr>
         <w:t xml:space="preserve">## [1] "unique IDs match number of rows"</w:t>
+      </w:r>
+    </w:p>
+    <w:p>
+      <w:pPr>
+        <w:pStyle w:val="CaptionedFigure"/>
+      </w:pPr>
+      <w:r>
+        <w:drawing>
+          <wp:inline>
+            <wp:extent cx="4620126" cy="3696101"/>
+            <wp:effectExtent b="0" l="0" r="0" t="0"/>
+            <wp:docPr descr="Figure 3. Raw bottom trawl survey data length-at-age by area and sex, overlayed with mean length-at-age for each model (columns) and 90% asymptotic uncertainty intervals around the means (shaded areas). The Eastern GOA is shown in green and the Western-Central GOA is shown in blue." title="" id="27" name="Picture"/>
+            <a:graphic>
+              <a:graphicData uri="http://schemas.openxmlformats.org/drawingml/2006/picture">
+                <pic:pic>
+                  <pic:nvPicPr>
+                    <pic:cNvPr descr="Figures_files/figure-docx/plot%20growth-1.png" id="28" name="Picture"/>
+                    <pic:cNvPicPr>
+                      <a:picLocks noChangeArrowheads="1" noChangeAspect="1"/>
+                    </pic:cNvPicPr>
+                  </pic:nvPicPr>
+                  <pic:blipFill>
+                    <a:blip r:embed="rId26"/>
+                    <a:stretch>
+                      <a:fillRect/>
+                    </a:stretch>
+                  </pic:blipFill>
+                  <pic:spPr bwMode="auto">
+                    <a:xfrm>
+                      <a:off x="0" y="0"/>
+                      <a:ext cx="4620126" cy="3696101"/>
+                    </a:xfrm>
+                    <a:prstGeom prst="rect">
+                      <a:avLst/>
+                    </a:prstGeom>
+                    <a:noFill/>
+                    <a:ln w="9525">
+                      <a:noFill/>
+                      <a:headEnd/>
+                      <a:tailEnd/>
+                    </a:ln>
+                  </pic:spPr>
+                </pic:pic>
+              </a:graphicData>
+            </a:graphic>
+          </wp:inline>
+        </w:drawing>
+      </w:r>
+    </w:p>
+    <w:p>
+      <w:pPr>
+        <w:pStyle w:val="ImageCaption"/>
+      </w:pPr>
+      <w:r>
+        <w:t xml:space="preserve">Figure 3. Raw bottom trawl survey data length-at-age by area and sex, overlayed with mean length-at-age for each model (columns) and 90% asymptotic uncertainty intervals around the means (shaded areas). The Eastern GOA is shown in green and the Western-Central GOA is shown in blue.</w:t>
+      </w:r>
+    </w:p>
+    <w:p>
+      <w:pPr>
+        <w:pStyle w:val="SourceCode"/>
+      </w:pPr>
+      <w:r>
+        <w:rPr>
+          <w:rStyle w:val="VerbatimChar"/>
+        </w:rPr>
+        <w:t xml:space="preserve">## [1] "no age compositions for the Eastern GOA"</w:t>
+      </w:r>
+    </w:p>
+    <w:p>
+      <w:pPr>
+        <w:pStyle w:val="CaptionedFigure"/>
+      </w:pPr>
+      <w:r>
+        <w:drawing>
+          <wp:inline>
+            <wp:extent cx="4620126" cy="3696101"/>
+            <wp:effectExtent b="0" l="0" r="0" t="0"/>
+            <wp:docPr descr="Figure 4. Fits (lines) to female and male fishery length composition with data aggregated by year (shaded regions) for the two-area area model." title="" id="30" name="Picture"/>
+            <a:graphic>
+              <a:graphicData uri="http://schemas.openxmlformats.org/drawingml/2006/picture">
+                <pic:pic>
+                  <pic:nvPicPr>
+                    <pic:cNvPr descr="Figures_files/figure-docx/plot%20length%20comps%20two%20area%20models-1.png" id="31" name="Picture"/>
+                    <pic:cNvPicPr>
+                      <a:picLocks noChangeArrowheads="1" noChangeAspect="1"/>
+                    </pic:cNvPicPr>
+                  </pic:nvPicPr>
+                  <pic:blipFill>
+                    <a:blip r:embed="rId29"/>
+                    <a:stretch>
+                      <a:fillRect/>
+                    </a:stretch>
+                  </pic:blipFill>
+                  <pic:spPr bwMode="auto">
+                    <a:xfrm>
+                      <a:off x="0" y="0"/>
+                      <a:ext cx="4620126" cy="3696101"/>
+                    </a:xfrm>
+                    <a:prstGeom prst="rect">
+                      <a:avLst/>
+                    </a:prstGeom>
+                    <a:noFill/>
+                    <a:ln w="9525">
+                      <a:noFill/>
+                      <a:headEnd/>
+                      <a:tailEnd/>
+                    </a:ln>
+                  </pic:spPr>
+                </pic:pic>
+              </a:graphicData>
+            </a:graphic>
+          </wp:inline>
+        </w:drawing>
+      </w:r>
+    </w:p>
+    <w:p>
+      <w:pPr>
+        <w:pStyle w:val="ImageCaption"/>
+      </w:pPr>
+      <w:r>
+        <w:t xml:space="preserve">Figure 4. Fits (lines) to female and male fishery length composition with data aggregated by year (shaded regions) for the two-area area model.</w:t>
+      </w:r>
+    </w:p>
+    <w:p>
+      <w:pPr>
+        <w:pStyle w:val="SourceCode"/>
+      </w:pPr>
+      <w:r>
+        <w:rPr>
+          <w:rStyle w:val="VerbatimChar"/>
+        </w:rPr>
+        <w:t xml:space="preserve">## [1] "no age compositions for the Eastern GOA"</w:t>
+      </w:r>
+    </w:p>
+    <w:p>
+      <w:pPr>
+        <w:pStyle w:val="CaptionedFigure"/>
+      </w:pPr>
+      <w:r>
+        <w:drawing>
+          <wp:inline>
+            <wp:extent cx="4620126" cy="3696101"/>
+            <wp:effectExtent b="0" l="0" r="0" t="0"/>
+            <wp:docPr descr="Figure 5. Fits (lines) to female and male fishery age composition with data aggregated by year (shaded regions) for the two-area area model with fishery ages included in model inputs." title="" id="33" name="Picture"/>
+            <a:graphic>
+              <a:graphicData uri="http://schemas.openxmlformats.org/drawingml/2006/picture">
+                <pic:pic>
+                  <pic:nvPicPr>
+                    <pic:cNvPr descr="Figures_files/figure-docx/plot%20ages%20two%20area%20models-1.png" id="34" name="Picture"/>
+                    <pic:cNvPicPr>
+                      <a:picLocks noChangeArrowheads="1" noChangeAspect="1"/>
+                    </pic:cNvPicPr>
+                  </pic:nvPicPr>
+                  <pic:blipFill>
+                    <a:blip r:embed="rId32"/>
+                    <a:stretch>
+                      <a:fillRect/>
+                    </a:stretch>
+                  </pic:blipFill>
+                  <pic:spPr bwMode="auto">
+                    <a:xfrm>
+                      <a:off x="0" y="0"/>
+                      <a:ext cx="4620126" cy="3696101"/>
+                    </a:xfrm>
+                    <a:prstGeom prst="rect">
+                      <a:avLst/>
+                    </a:prstGeom>
+                    <a:noFill/>
+                    <a:ln w="9525">
+                      <a:noFill/>
+                      <a:headEnd/>
+                      <a:tailEnd/>
+                    </a:ln>
+                  </pic:spPr>
+                </pic:pic>
+              </a:graphicData>
+            </a:graphic>
+          </wp:inline>
+        </w:drawing>
+      </w:r>
+    </w:p>
+    <w:p>
+      <w:pPr>
+        <w:pStyle w:val="ImageCaption"/>
+      </w:pPr>
+      <w:r>
+        <w:t xml:space="preserve">Figure 5. Fits (lines) to female and male fishery age composition with data aggregated by year (shaded regions) for the two-area area model with fishery ages included in model inputs.</w:t>
       </w:r>
     </w:p>
     <w:sectPr>

</xml_diff>